<commit_message>
November sample collection started
</commit_message>
<xml_diff>
--- a/Data/Comparison with other Literatrue.docx
+++ b/Data/Comparison with other Literatrue.docx
@@ -26,6 +26,7 @@
                 <w:b/>
               </w:rPr>
             </w:pPr>
+            <w:bookmarkStart w:id="0" w:name="_GoBack"/>
             <w:r>
               <w:rPr>
                 <w:b/>
@@ -109,13 +110,7 @@
               <w:rPr>
                 <w:b/>
               </w:rPr>
-              <w:t xml:space="preserve">Tube Trap </w:t>
-            </w:r>
-            <w:r>
-              <w:rPr>
-                <w:b/>
-              </w:rPr>
-              <w:t>(g/m2/d)</w:t>
+              <w:t>Tube Trap (g/m2/d)</w:t>
             </w:r>
           </w:p>
         </w:tc>
@@ -590,13 +585,11 @@
           </w:p>
         </w:tc>
       </w:tr>
+      <w:bookmarkEnd w:id="0"/>
     </w:tbl>
     <w:p/>
     <w:p/>
-    <w:p>
-      <w:bookmarkStart w:id="0" w:name="_GoBack"/>
-      <w:bookmarkEnd w:id="0"/>
-    </w:p>
+    <w:p/>
     <w:sectPr>
       <w:pgSz w:w="12240" w:h="15840"/>
       <w:pgMar w:top="1440" w:right="1440" w:bottom="1440" w:left="1440" w:header="720" w:footer="720" w:gutter="0"/>
@@ -1316,7 +1309,7 @@
 </file>
 
 <file path=customXml/itemProps1.xml><?xml version="1.0" encoding="utf-8"?>
-<ds:datastoreItem xmlns:ds="http://schemas.openxmlformats.org/officeDocument/2006/customXml" ds:itemID="{017B62E9-9ABC-49CB-890D-204507C43E33}">
+<ds:datastoreItem xmlns:ds="http://schemas.openxmlformats.org/officeDocument/2006/customXml" ds:itemID="{FCFFE83A-AEBE-43C1-98F3-B226712CE7E2}">
   <ds:schemaRefs>
     <ds:schemaRef ds:uri="http://schemas.openxmlformats.org/officeDocument/2006/bibliography"/>
   </ds:schemaRefs>

</xml_diff>